<commit_message>
Atualizações em documentos e inserção de passos.
</commit_message>
<xml_diff>
--- a/Introducao_IA_IPEA_Exercicios_Revisao Demostracao_uso_combinado.docx
+++ b/Introducao_IA_IPEA_Exercicios_Revisao Demostracao_uso_combinado.docx
@@ -23,7 +23,6 @@
           <w:color w:val="365F91"/>
           <w:sz w:val="28"/>
           <w:szCs w:val="28"/>
-          <w:lang w:val="en-US"/>
         </w:rPr>
         <w:t xml:space="preserve">Aula </w:t>
       </w:r>
@@ -35,7 +34,6 @@
           <w:color w:val="365F91"/>
           <w:sz w:val="28"/>
           <w:szCs w:val="28"/>
-          <w:lang w:val="en-US"/>
         </w:rPr>
         <w:t>2</w:t>
       </w:r>
@@ -47,7 +45,6 @@
           <w:color w:val="365F91"/>
           <w:sz w:val="28"/>
           <w:szCs w:val="28"/>
-          <w:lang w:val="en-US"/>
         </w:rPr>
         <w:t xml:space="preserve"> – </w:t>
       </w:r>
@@ -60,45 +57,8 @@
           <w:sz w:val="28"/>
           <w:szCs w:val="28"/>
         </w:rPr>
-        <w:t xml:space="preserve">Demonstração de uso combinado </w:t>
-      </w:r>
-      <w:proofErr w:type="spellStart"/>
-      <w:r>
-        <w:rPr>
-          <w:rFonts w:ascii="Calibri" w:eastAsia="Calibri" w:hAnsi="Calibri" w:cs="Calibri"/>
-          <w:b/>
-          <w:bCs/>
-          <w:color w:val="365F91"/>
-          <w:sz w:val="28"/>
-          <w:szCs w:val="28"/>
-        </w:rPr>
-        <w:t>IpeaGPT</w:t>
-      </w:r>
-      <w:proofErr w:type="spellEnd"/>
-      <w:r>
-        <w:rPr>
-          <w:rFonts w:ascii="Calibri" w:eastAsia="Calibri" w:hAnsi="Calibri" w:cs="Calibri"/>
-          <w:b/>
-          <w:bCs/>
-          <w:color w:val="365F91"/>
-          <w:sz w:val="28"/>
-          <w:szCs w:val="28"/>
-        </w:rPr>
-        <w:t>/</w:t>
-      </w:r>
-      <w:proofErr w:type="spellStart"/>
-      <w:r>
-        <w:rPr>
-          <w:rFonts w:ascii="Calibri" w:eastAsia="Calibri" w:hAnsi="Calibri" w:cs="Calibri"/>
-          <w:b/>
-          <w:bCs/>
-          <w:color w:val="365F91"/>
-          <w:sz w:val="28"/>
-          <w:szCs w:val="28"/>
-        </w:rPr>
-        <w:t>Copilot</w:t>
-      </w:r>
-      <w:proofErr w:type="spellEnd"/>
+        <w:t>Demonstração de uso combinado IpeaGPT/Copilot</w:t>
+      </w:r>
     </w:p>
     <w:p>
       <w:pPr>
@@ -109,7 +69,6 @@
           <w:rFonts w:ascii="Cambria" w:eastAsia="Cambria" w:hAnsi="Cambria" w:cs="Cambria"/>
           <w:sz w:val="22"/>
           <w:szCs w:val="22"/>
-          <w:lang w:val="en-US"/>
         </w:rPr>
         <w:t xml:space="preserve">Facilitator: </w:t>
       </w:r>
@@ -118,7 +77,6 @@
           <w:rFonts w:ascii="Cambria" w:eastAsia="Cambria" w:hAnsi="Cambria" w:cs="Cambria"/>
           <w:sz w:val="22"/>
           <w:szCs w:val="22"/>
-          <w:lang w:val="en-US"/>
         </w:rPr>
         <w:t>Frederico</w:t>
       </w:r>
@@ -127,9 +85,24 @@
           <w:rFonts w:ascii="Cambria" w:eastAsia="Cambria" w:hAnsi="Cambria" w:cs="Cambria"/>
           <w:sz w:val="22"/>
           <w:szCs w:val="22"/>
-          <w:lang w:val="en-US"/>
-        </w:rPr>
-        <w:t xml:space="preserve"> Tomaz</w:t>
+        </w:rPr>
+        <w:t xml:space="preserve"> T</w:t>
+      </w:r>
+      <w:r>
+        <w:rPr>
+          <w:rFonts w:ascii="Cambria" w:eastAsia="Cambria" w:hAnsi="Cambria" w:cs="Cambria"/>
+          <w:sz w:val="22"/>
+          <w:szCs w:val="22"/>
+        </w:rPr>
+        <w:t>h</w:t>
+      </w:r>
+      <w:r>
+        <w:rPr>
+          <w:rFonts w:ascii="Cambria" w:eastAsia="Cambria" w:hAnsi="Cambria" w:cs="Cambria"/>
+          <w:sz w:val="22"/>
+          <w:szCs w:val="22"/>
+        </w:rPr>
+        <w:t>omaz</w:t>
       </w:r>
     </w:p>
     <w:p>
@@ -143,7 +116,6 @@
           <w:color w:val="365F91"/>
           <w:sz w:val="26"/>
           <w:szCs w:val="26"/>
-          <w:lang w:val="en-US"/>
         </w:rPr>
       </w:pPr>
       <w:r>
@@ -154,7 +126,6 @@
           <w:color w:val="365F91"/>
           <w:sz w:val="26"/>
           <w:szCs w:val="26"/>
-          <w:lang w:val="en-US"/>
         </w:rPr>
         <w:t>Curso: Introdução à Inteligência Artificial</w:t>
       </w:r>
@@ -174,43 +145,39 @@
           <w:sz w:val="22"/>
           <w:szCs w:val="22"/>
         </w:rPr>
-        <w:t xml:space="preserve">Este documento foi preparado para os exercícios de revisão com o </w:t>
-      </w:r>
-      <w:proofErr w:type="spellStart"/>
+        <w:t>Este documento foi preparado para os exercícios de revisão com o Copilot</w:t>
+      </w:r>
       <w:r>
         <w:rPr>
           <w:rFonts w:ascii="Cambria" w:eastAsia="Cambria" w:hAnsi="Cambria" w:cs="Cambria"/>
           <w:sz w:val="22"/>
           <w:szCs w:val="22"/>
         </w:rPr>
-        <w:t>Copilot</w:t>
-      </w:r>
-      <w:proofErr w:type="spellEnd"/>
+        <w:t xml:space="preserve"> e IpeaGPT</w:t>
+      </w:r>
       <w:r>
         <w:rPr>
           <w:rFonts w:ascii="Cambria" w:eastAsia="Cambria" w:hAnsi="Cambria" w:cs="Cambria"/>
           <w:sz w:val="22"/>
           <w:szCs w:val="22"/>
         </w:rPr>
-        <w:t xml:space="preserve"> e </w:t>
-      </w:r>
-      <w:proofErr w:type="spellStart"/>
+        <w:t>, dentro do curso 'Introdução à Inteligência Artificial'. O conteúdo</w:t>
+      </w:r>
       <w:r>
         <w:rPr>
           <w:rFonts w:ascii="Cambria" w:eastAsia="Cambria" w:hAnsi="Cambria" w:cs="Cambria"/>
           <w:sz w:val="22"/>
           <w:szCs w:val="22"/>
         </w:rPr>
-        <w:t>IpeaGPT</w:t>
-      </w:r>
-      <w:proofErr w:type="spellEnd"/>
+        <w:t xml:space="preserve"> tem por</w:t>
+      </w:r>
       <w:r>
         <w:rPr>
           <w:rFonts w:ascii="Cambria" w:eastAsia="Cambria" w:hAnsi="Cambria" w:cs="Cambria"/>
           <w:sz w:val="22"/>
           <w:szCs w:val="22"/>
         </w:rPr>
-        <w:t>, dentro do curso 'Introdução à Inteligência Artificial'. O conteúdo</w:t>
+        <w:t xml:space="preserve"> </w:t>
       </w:r>
       <w:r>
         <w:rPr>
@@ -218,7 +185,7 @@
           <w:sz w:val="22"/>
           <w:szCs w:val="22"/>
         </w:rPr>
-        <w:t xml:space="preserve"> tem por</w:t>
+        <w:t xml:space="preserve">objetivo </w:t>
       </w:r>
       <w:r>
         <w:rPr>
@@ -226,7 +193,7 @@
           <w:sz w:val="22"/>
           <w:szCs w:val="22"/>
         </w:rPr>
-        <w:t xml:space="preserve"> </w:t>
+        <w:t>demonstrar um uso combinado das ferramentas institucionais disponíveis</w:t>
       </w:r>
       <w:r>
         <w:rPr>
@@ -234,22 +201,6 @@
           <w:sz w:val="22"/>
           <w:szCs w:val="22"/>
         </w:rPr>
-        <w:t xml:space="preserve">objetivo </w:t>
-      </w:r>
-      <w:r>
-        <w:rPr>
-          <w:rFonts w:ascii="Cambria" w:eastAsia="Cambria" w:hAnsi="Cambria" w:cs="Cambria"/>
-          <w:sz w:val="22"/>
-          <w:szCs w:val="22"/>
-        </w:rPr>
-        <w:t>demonstrar um uso combinado das ferramentas institucionais disponíveis</w:t>
-      </w:r>
-      <w:r>
-        <w:rPr>
-          <w:rFonts w:ascii="Cambria" w:eastAsia="Cambria" w:hAnsi="Cambria" w:cs="Cambria"/>
-          <w:sz w:val="22"/>
-          <w:szCs w:val="22"/>
-        </w:rPr>
         <w:t>. Isso facilita o dia a dia de trabalho de todos no Ipea.</w:t>
       </w:r>
     </w:p>
@@ -258,7 +209,6 @@
         <w:pStyle w:val="Ttulo2"/>
         <w:spacing w:before="200" w:after="0" w:line="276" w:lineRule="auto"/>
       </w:pPr>
-      <w:proofErr w:type="spellStart"/>
       <w:r>
         <w:rPr>
           <w:rFonts w:ascii="Calibri" w:eastAsia="Calibri" w:hAnsi="Calibri" w:cs="Calibri"/>
@@ -267,11 +217,9 @@
           <w:color w:val="4F81BD"/>
           <w:sz w:val="26"/>
           <w:szCs w:val="26"/>
-          <w:lang w:val="en-US"/>
         </w:rPr>
         <w:t>Arquivo</w:t>
       </w:r>
-      <w:proofErr w:type="spellEnd"/>
       <w:r>
         <w:rPr>
           <w:rFonts w:ascii="Calibri" w:eastAsia="Calibri" w:hAnsi="Calibri" w:cs="Calibri"/>
@@ -280,24 +228,9 @@
           <w:color w:val="4F81BD"/>
           <w:sz w:val="26"/>
           <w:szCs w:val="26"/>
-          <w:lang w:val="en-US"/>
-        </w:rPr>
-        <w:t xml:space="preserve"> para o </w:t>
-      </w:r>
-      <w:proofErr w:type="spellStart"/>
-      <w:r>
-        <w:rPr>
-          <w:rFonts w:ascii="Calibri" w:eastAsia="Calibri" w:hAnsi="Calibri" w:cs="Calibri"/>
-          <w:b/>
-          <w:bCs/>
-          <w:color w:val="4F81BD"/>
-          <w:sz w:val="26"/>
-          <w:szCs w:val="26"/>
-          <w:lang w:val="en-US"/>
-        </w:rPr>
-        <w:t>Exercício</w:t>
-      </w:r>
-      <w:proofErr w:type="spellEnd"/>
+        </w:rPr>
+        <w:t xml:space="preserve"> para o Exercício</w:t>
+      </w:r>
     </w:p>
     <w:p>
       <w:r>
@@ -419,9 +352,8 @@
           <w:sz w:val="24"/>
           <w:szCs w:val="24"/>
         </w:rPr>
-        <w:t xml:space="preserve">Exercícios com o </w:t>
-      </w:r>
-      <w:proofErr w:type="spellStart"/>
+        <w:t xml:space="preserve">Exercícios com o Copilot </w:t>
+      </w:r>
       <w:r>
         <w:rPr>
           <w:b/>
@@ -430,50 +362,7 @@
           <w:sz w:val="24"/>
           <w:szCs w:val="24"/>
         </w:rPr>
-        <w:t>Copilot</w:t>
-      </w:r>
-      <w:proofErr w:type="spellEnd"/>
-      <w:r>
-        <w:rPr>
-          <w:b/>
-          <w:bCs/>
-          <w:color w:val="4F81BD"/>
-          <w:sz w:val="24"/>
-          <w:szCs w:val="24"/>
-        </w:rPr>
-        <w:t xml:space="preserve"> </w:t>
-      </w:r>
-      <w:r>
-        <w:rPr>
-          <w:b/>
-          <w:bCs/>
-          <w:color w:val="4F81BD"/>
-          <w:sz w:val="24"/>
-          <w:szCs w:val="24"/>
-        </w:rPr>
-        <w:t xml:space="preserve">e </w:t>
-      </w:r>
-      <w:proofErr w:type="spellStart"/>
-      <w:r>
-        <w:rPr>
-          <w:b/>
-          <w:bCs/>
-          <w:color w:val="4F81BD"/>
-          <w:sz w:val="24"/>
-          <w:szCs w:val="24"/>
-        </w:rPr>
-        <w:t>IpeaGpt</w:t>
-      </w:r>
-      <w:proofErr w:type="spellEnd"/>
-      <w:r>
-        <w:rPr>
-          <w:b/>
-          <w:bCs/>
-          <w:color w:val="4F81BD"/>
-          <w:sz w:val="24"/>
-          <w:szCs w:val="24"/>
-        </w:rPr>
-        <w:t xml:space="preserve"> combinados</w:t>
+        <w:t>e IpeaGpt combinados</w:t>
       </w:r>
     </w:p>
     <w:p>
@@ -598,15 +487,7 @@
         </w:numPr>
       </w:pPr>
       <w:r>
-        <w:t xml:space="preserve">No </w:t>
-      </w:r>
-      <w:proofErr w:type="spellStart"/>
-      <w:r>
-        <w:t>IpeaGPT</w:t>
-      </w:r>
-      <w:proofErr w:type="spellEnd"/>
-      <w:r>
-        <w:t xml:space="preserve"> </w:t>
+        <w:t xml:space="preserve">No IpeaGPT </w:t>
       </w:r>
       <w:r>
         <w:rPr>
@@ -679,7 +560,6 @@
       <w:r>
         <w:t xml:space="preserve">Copie a comunicação interna gerada pelo </w:t>
       </w:r>
-      <w:proofErr w:type="spellStart"/>
       <w:r>
         <w:rPr>
           <w:b/>
@@ -687,7 +567,6 @@
         </w:rPr>
         <w:t>IpeaGPT</w:t>
       </w:r>
-      <w:proofErr w:type="spellEnd"/>
       <w:r>
         <w:t xml:space="preserve"> e cole no </w:t>
       </w:r>
@@ -719,7 +598,6 @@
       <w:r>
         <w:t xml:space="preserve">Abra o </w:t>
       </w:r>
-      <w:proofErr w:type="spellStart"/>
       <w:r>
         <w:rPr>
           <w:b/>
@@ -727,7 +605,6 @@
         </w:rPr>
         <w:t>Copilot</w:t>
       </w:r>
-      <w:proofErr w:type="spellEnd"/>
       <w:r>
         <w:t xml:space="preserve"> e faça o seguinte:</w:t>
       </w:r>
@@ -2092,6 +1969,7 @@
   <w:style w:type="character" w:default="1" w:styleId="Fontepargpadro">
     <w:name w:val="Default Paragraph Font"/>
     <w:uiPriority w:val="1"/>
+    <w:semiHidden/>
     <w:unhideWhenUsed/>
   </w:style>
   <w:style w:type="table" w:default="1" w:styleId="Tabelanormal">

</xml_diff>